<commit_message>
Exploratory data analysis. Solo vst, no poisson. No seq depth correction
</commit_message>
<xml_diff>
--- a/seccion.1_inst.pgks.docx
+++ b/seccion.1_inst.pgks.docx
@@ -2,7 +2,7 @@
 <file path=word/document.xml><?xml version="1.0" encoding="utf-8"?>
 <w:document xmlns:w="http://schemas.openxmlformats.org/wordprocessingml/2006/main" xmlns:m="http://schemas.openxmlformats.org/officeDocument/2006/math" xmlns:r="http://schemas.openxmlformats.org/officeDocument/2006/relationships" xmlns:o="urn:schemas-microsoft-com:office:office" xmlns:v="urn:schemas-microsoft-com:vml" xmlns:w10="urn:schemas-microsoft-com:office:word" xmlns:a="http://schemas.openxmlformats.org/drawingml/2006/main" xmlns:pic="http://schemas.openxmlformats.org/drawingml/2006/picture" xmlns:wp="http://schemas.openxmlformats.org/drawingml/2006/wordprocessingDrawing">
   <w:body>
-    <w:bookmarkStart w:id="26" w:name="instalación-y-carga-de-los-paquetes"/>
+    <w:bookmarkStart w:id="25" w:name="instalación-y-carga-de-los-paquetes"/>
     <w:p>
       <w:pPr>
         <w:pStyle w:val="Heading1"/>
@@ -157,7 +157,7 @@
         <w:pStyle w:val="FirstParagraph"/>
       </w:pPr>
       <w:r>
-        <w:t xml:space="preserve">En función de la versión de R que tengamos instalada el acceso a las bibliotecas de Bioconductor se hace de una u otra manera. Para chequear nuestra versión de R tipeamos</w:t>
+        <w:t xml:space="preserve">En función de la versión de R que tengamos instalada, el acceso a las bibliotecas de Bioconductor se hace de una u otra manera. Para chequear nuestra versión de R tipeamos</w:t>
       </w:r>
       <w:r>
         <w:t xml:space="preserve"> </w:t>
@@ -476,8 +476,101 @@
       </w:pPr>
       <w:r>
         <w:rPr>
+          <w:rStyle w:val="ControlFlowTok"/>
+        </w:rPr>
+        <w:t xml:space="preserve">if</w:t>
+      </w:r>
+      <w:r>
+        <w:rPr>
+          <w:rStyle w:val="NormalTok"/>
+        </w:rPr>
+        <w:t xml:space="preserve"> (</w:t>
+      </w:r>
+      <w:r>
+        <w:rPr>
           <w:rStyle w:val="FunctionTok"/>
         </w:rPr>
+        <w:t xml:space="preserve">as.numeric</w:t>
+      </w:r>
+      <w:r>
+        <w:rPr>
+          <w:rStyle w:val="NormalTok"/>
+        </w:rPr>
+        <w:t xml:space="preserve">(version</w:t>
+      </w:r>
+      <w:r>
+        <w:rPr>
+          <w:rStyle w:val="SpecialCharTok"/>
+        </w:rPr>
+        <w:t xml:space="preserve">$</w:t>
+      </w:r>
+      <w:r>
+        <w:rPr>
+          <w:rStyle w:val="NormalTok"/>
+        </w:rPr>
+        <w:t xml:space="preserve">minor)</w:t>
+      </w:r>
+      <w:r>
+        <w:rPr>
+          <w:rStyle w:val="SpecialCharTok"/>
+        </w:rPr>
+        <w:t xml:space="preserve">+</w:t>
+      </w:r>
+      <w:r>
+        <w:rPr>
+          <w:rStyle w:val="FunctionTok"/>
+        </w:rPr>
+        <w:t xml:space="preserve">as.numeric</w:t>
+      </w:r>
+      <w:r>
+        <w:rPr>
+          <w:rStyle w:val="NormalTok"/>
+        </w:rPr>
+        <w:t xml:space="preserve">(version</w:t>
+      </w:r>
+      <w:r>
+        <w:rPr>
+          <w:rStyle w:val="SpecialCharTok"/>
+        </w:rPr>
+        <w:t xml:space="preserve">$</w:t>
+      </w:r>
+      <w:r>
+        <w:rPr>
+          <w:rStyle w:val="NormalTok"/>
+        </w:rPr>
+        <w:t xml:space="preserve">major)</w:t>
+      </w:r>
+      <w:r>
+        <w:rPr>
+          <w:rStyle w:val="SpecialCharTok"/>
+        </w:rPr>
+        <w:t xml:space="preserve">&gt;</w:t>
+      </w:r>
+      <w:r>
+        <w:rPr>
+          <w:rStyle w:val="FloatTok"/>
+        </w:rPr>
+        <w:t xml:space="preserve">3.5</w:t>
+      </w:r>
+      <w:r>
+        <w:rPr>
+          <w:rStyle w:val="NormalTok"/>
+        </w:rPr>
+        <w:t xml:space="preserve">) {</w:t>
+      </w:r>
+      <w:r>
+        <w:br/>
+      </w:r>
+      <w:r>
+        <w:rPr>
+          <w:rStyle w:val="NormalTok"/>
+        </w:rPr>
+        <w:t xml:space="preserve">  </w:t>
+      </w:r>
+      <w:r>
+        <w:rPr>
+          <w:rStyle w:val="FunctionTok"/>
+        </w:rPr>
         <w:t xml:space="preserve">source</w:t>
       </w:r>
       <w:r>
@@ -502,13 +595,10 @@
         <w:br/>
       </w:r>
       <w:r>
-        <w:br/>
-      </w:r>
-      <w:r>
-        <w:rPr>
-          <w:rStyle w:val="NormalTok"/>
-        </w:rPr>
-        <w:t xml:space="preserve">BiocInstaller</w:t>
+        <w:rPr>
+          <w:rStyle w:val="NormalTok"/>
+        </w:rPr>
+        <w:t xml:space="preserve">  BiocInstaller</w:t>
       </w:r>
       <w:r>
         <w:rPr>
@@ -527,6 +617,15 @@
           <w:rStyle w:val="NormalTok"/>
         </w:rPr>
         <w:t xml:space="preserve">(bioc.p)</w:t>
+      </w:r>
+      <w:r>
+        <w:br/>
+      </w:r>
+      <w:r>
+        <w:rPr>
+          <w:rStyle w:val="NormalTok"/>
+        </w:rPr>
+        <w:t xml:space="preserve">}</w:t>
       </w:r>
     </w:p>
     <w:bookmarkEnd w:id="20"/>
@@ -692,7 +791,7 @@
         <w:pStyle w:val="FirstParagraph"/>
       </w:pPr>
       <w:r>
-        <w:t xml:space="preserve">Además de las herramientas específicas para trabajar con datos de secuencias, vamos a usar otras que sirven para, por ejemplo, manejar más facilmente las tablas de datos o generar gráficos elaborados.</w:t>
+        <w:t xml:space="preserve">Además de las herramientas específicas para trabajar con datos de secuencias, vamos a usar otras que sirven para, por ejemplo, manejar más fácilmente las tablas de datos o generar gráficos elaborados.</w:t>
       </w:r>
     </w:p>
     <w:p>
@@ -1065,432 +1164,7 @@
     </w:p>
     <w:bookmarkEnd w:id="23"/>
     <w:bookmarkEnd w:id="24"/>
-    <w:bookmarkStart w:id="25" w:name="importación"/>
-    <w:p>
-      <w:pPr>
-        <w:pStyle w:val="Heading2"/>
-      </w:pPr>
-      <w:r>
-        <w:t xml:space="preserve">importación</w:t>
-      </w:r>
-    </w:p>
-    <w:p>
-      <w:pPr>
-        <w:pStyle w:val="FirstParagraph"/>
-      </w:pPr>
-      <w:r>
-        <w:t xml:space="preserve">Si la instalación de todo funcionó bien (no saltaron Errores), entonces podemos cargar los paquetes en la sesión de trabajo de R actual. A diferencia de la instalación, esta parte hay que correrla cada vez que abramos una nueva sesión en R.1</w:t>
-      </w:r>
-    </w:p>
-    <w:p>
-      <w:pPr>
-        <w:pStyle w:val="SourceCode"/>
-      </w:pPr>
-      <w:r>
-        <w:rPr>
-          <w:rStyle w:val="NormalTok"/>
-        </w:rPr>
-        <w:t xml:space="preserve">bioc.p</w:t>
-      </w:r>
-      <w:r>
-        <w:rPr>
-          <w:rStyle w:val="OtherTok"/>
-        </w:rPr>
-        <w:t xml:space="preserve">=</w:t>
-      </w:r>
-      <w:r>
-        <w:rPr>
-          <w:rStyle w:val="FunctionTok"/>
-        </w:rPr>
-        <w:t xml:space="preserve">c</w:t>
-      </w:r>
-      <w:r>
-        <w:rPr>
-          <w:rStyle w:val="NormalTok"/>
-        </w:rPr>
-        <w:t xml:space="preserve">(</w:t>
-      </w:r>
-      <w:r>
-        <w:rPr>
-          <w:rStyle w:val="StringTok"/>
-        </w:rPr>
-        <w:t xml:space="preserve">"DESeq2"</w:t>
-      </w:r>
-      <w:r>
-        <w:rPr>
-          <w:rStyle w:val="NormalTok"/>
-        </w:rPr>
-        <w:t xml:space="preserve">, </w:t>
-      </w:r>
-      <w:r>
-        <w:rPr>
-          <w:rStyle w:val="StringTok"/>
-        </w:rPr>
-        <w:t xml:space="preserve">"vsn"</w:t>
-      </w:r>
-      <w:r>
-        <w:rPr>
-          <w:rStyle w:val="NormalTok"/>
-        </w:rPr>
-        <w:t xml:space="preserve">, </w:t>
-      </w:r>
-      <w:r>
-        <w:rPr>
-          <w:rStyle w:val="StringTok"/>
-        </w:rPr>
-        <w:t xml:space="preserve">"apeglm"</w:t>
-      </w:r>
-      <w:r>
-        <w:rPr>
-          <w:rStyle w:val="NormalTok"/>
-        </w:rPr>
-        <w:t xml:space="preserve">, </w:t>
-      </w:r>
-      <w:r>
-        <w:rPr>
-          <w:rStyle w:val="StringTok"/>
-        </w:rPr>
-        <w:t xml:space="preserve">"genefilter"</w:t>
-      </w:r>
-      <w:r>
-        <w:rPr>
-          <w:rStyle w:val="NormalTok"/>
-        </w:rPr>
-        <w:t xml:space="preserve">, </w:t>
-      </w:r>
-      <w:r>
-        <w:rPr>
-          <w:rStyle w:val="StringTok"/>
-        </w:rPr>
-        <w:t xml:space="preserve">"IHW"</w:t>
-      </w:r>
-      <w:r>
-        <w:rPr>
-          <w:rStyle w:val="NormalTok"/>
-        </w:rPr>
-        <w:t xml:space="preserve">, </w:t>
-      </w:r>
-      <w:r>
-        <w:rPr>
-          <w:rStyle w:val="StringTok"/>
-        </w:rPr>
-        <w:t xml:space="preserve">"edgeR"</w:t>
-      </w:r>
-      <w:r>
-        <w:rPr>
-          <w:rStyle w:val="NormalTok"/>
-        </w:rPr>
-        <w:t xml:space="preserve">)</w:t>
-      </w:r>
-      <w:r>
-        <w:br/>
-      </w:r>
-      <w:r>
-        <w:rPr>
-          <w:rStyle w:val="NormalTok"/>
-        </w:rPr>
-        <w:t xml:space="preserve">cran.p</w:t>
-      </w:r>
-      <w:r>
-        <w:rPr>
-          <w:rStyle w:val="OtherTok"/>
-        </w:rPr>
-        <w:t xml:space="preserve">=</w:t>
-      </w:r>
-      <w:r>
-        <w:rPr>
-          <w:rStyle w:val="FunctionTok"/>
-        </w:rPr>
-        <w:t xml:space="preserve">c</w:t>
-      </w:r>
-      <w:r>
-        <w:rPr>
-          <w:rStyle w:val="NormalTok"/>
-        </w:rPr>
-        <w:t xml:space="preserve">(</w:t>
-      </w:r>
-      <w:r>
-        <w:rPr>
-          <w:rStyle w:val="StringTok"/>
-        </w:rPr>
-        <w:t xml:space="preserve">"dplyr"</w:t>
-      </w:r>
-      <w:r>
-        <w:rPr>
-          <w:rStyle w:val="NormalTok"/>
-        </w:rPr>
-        <w:t xml:space="preserve">, </w:t>
-      </w:r>
-      <w:r>
-        <w:rPr>
-          <w:rStyle w:val="CommentTok"/>
-        </w:rPr>
-        <w:t xml:space="preserve"># manipulación de datos</w:t>
-      </w:r>
-      <w:r>
-        <w:br/>
-      </w:r>
-      <w:r>
-        <w:rPr>
-          <w:rStyle w:val="NormalTok"/>
-        </w:rPr>
-        <w:t xml:space="preserve">         </w:t>
-      </w:r>
-      <w:r>
-        <w:rPr>
-          <w:rStyle w:val="StringTok"/>
-        </w:rPr>
-        <w:t xml:space="preserve">"tidyr"</w:t>
-      </w:r>
-      <w:r>
-        <w:rPr>
-          <w:rStyle w:val="NormalTok"/>
-        </w:rPr>
-        <w:t xml:space="preserve">, </w:t>
-      </w:r>
-      <w:r>
-        <w:rPr>
-          <w:rStyle w:val="CommentTok"/>
-        </w:rPr>
-        <w:t xml:space="preserve"># manipulación de datos</w:t>
-      </w:r>
-      <w:r>
-        <w:br/>
-      </w:r>
-      <w:r>
-        <w:rPr>
-          <w:rStyle w:val="NormalTok"/>
-        </w:rPr>
-        <w:t xml:space="preserve">         </w:t>
-      </w:r>
-      <w:r>
-        <w:rPr>
-          <w:rStyle w:val="StringTok"/>
-        </w:rPr>
-        <w:t xml:space="preserve">"ggplot2"</w:t>
-      </w:r>
-      <w:r>
-        <w:rPr>
-          <w:rStyle w:val="NormalTok"/>
-        </w:rPr>
-        <w:t xml:space="preserve">, </w:t>
-      </w:r>
-      <w:r>
-        <w:rPr>
-          <w:rStyle w:val="CommentTok"/>
-        </w:rPr>
-        <w:t xml:space="preserve"># generación de gráficos</w:t>
-      </w:r>
-      <w:r>
-        <w:br/>
-      </w:r>
-      <w:r>
-        <w:rPr>
-          <w:rStyle w:val="NormalTok"/>
-        </w:rPr>
-        <w:t xml:space="preserve">         </w:t>
-      </w:r>
-      <w:r>
-        <w:rPr>
-          <w:rStyle w:val="StringTok"/>
-        </w:rPr>
-        <w:t xml:space="preserve">"pheatmap"</w:t>
-      </w:r>
-      <w:r>
-        <w:rPr>
-          <w:rStyle w:val="NormalTok"/>
-        </w:rPr>
-        <w:t xml:space="preserve">, </w:t>
-      </w:r>
-      <w:r>
-        <w:rPr>
-          <w:rStyle w:val="CommentTok"/>
-        </w:rPr>
-        <w:t xml:space="preserve"># gráficos de mapas de calor</w:t>
-      </w:r>
-      <w:r>
-        <w:br/>
-      </w:r>
-      <w:r>
-        <w:rPr>
-          <w:rStyle w:val="NormalTok"/>
-        </w:rPr>
-        <w:t xml:space="preserve">         </w:t>
-      </w:r>
-      <w:r>
-        <w:rPr>
-          <w:rStyle w:val="StringTok"/>
-        </w:rPr>
-        <w:t xml:space="preserve">"RColorBrewer"</w:t>
-      </w:r>
-      <w:r>
-        <w:rPr>
-          <w:rStyle w:val="NormalTok"/>
-        </w:rPr>
-        <w:t xml:space="preserve">, </w:t>
-      </w:r>
-      <w:r>
-        <w:rPr>
-          <w:rStyle w:val="CommentTok"/>
-        </w:rPr>
-        <w:t xml:space="preserve"># paletas de colores para los gráficos</w:t>
-      </w:r>
-      <w:r>
-        <w:br/>
-      </w:r>
-      <w:r>
-        <w:rPr>
-          <w:rStyle w:val="NormalTok"/>
-        </w:rPr>
-        <w:t xml:space="preserve">         </w:t>
-      </w:r>
-      <w:r>
-        <w:rPr>
-          <w:rStyle w:val="StringTok"/>
-        </w:rPr>
-        <w:t xml:space="preserve">"PoiClaClu"</w:t>
-      </w:r>
-      <w:r>
-        <w:rPr>
-          <w:rStyle w:val="NormalTok"/>
-        </w:rPr>
-        <w:t xml:space="preserve">, </w:t>
-      </w:r>
-      <w:r>
-        <w:rPr>
-          <w:rStyle w:val="CommentTok"/>
-        </w:rPr>
-        <w:t xml:space="preserve"># cálculo de distancias de Poisson</w:t>
-      </w:r>
-      <w:r>
-        <w:br/>
-      </w:r>
-      <w:r>
-        <w:rPr>
-          <w:rStyle w:val="NormalTok"/>
-        </w:rPr>
-        <w:t xml:space="preserve">         </w:t>
-      </w:r>
-      <w:r>
-        <w:rPr>
-          <w:rStyle w:val="CommentTok"/>
-        </w:rPr>
-        <w:t xml:space="preserve">#"glmpca",</w:t>
-      </w:r>
-      <w:r>
-        <w:br/>
-      </w:r>
-      <w:r>
-        <w:rPr>
-          <w:rStyle w:val="NormalTok"/>
-        </w:rPr>
-        <w:t xml:space="preserve">         </w:t>
-      </w:r>
-      <w:r>
-        <w:rPr>
-          <w:rStyle w:val="StringTok"/>
-        </w:rPr>
-        <w:t xml:space="preserve">"ggbeeswarm"</w:t>
-      </w:r>
-      <w:r>
-        <w:rPr>
-          <w:rStyle w:val="NormalTok"/>
-        </w:rPr>
-        <w:t xml:space="preserve">)</w:t>
-      </w:r>
-      <w:r>
-        <w:br/>
-      </w:r>
-      <w:r>
-        <w:br/>
-      </w:r>
-      <w:r>
-        <w:rPr>
-          <w:rStyle w:val="FunctionTok"/>
-        </w:rPr>
-        <w:t xml:space="preserve">lapply</w:t>
-      </w:r>
-      <w:r>
-        <w:rPr>
-          <w:rStyle w:val="NormalTok"/>
-        </w:rPr>
-        <w:t xml:space="preserve">(</w:t>
-      </w:r>
-      <w:r>
-        <w:rPr>
-          <w:rStyle w:val="FunctionTok"/>
-        </w:rPr>
-        <w:t xml:space="preserve">c</w:t>
-      </w:r>
-      <w:r>
-        <w:rPr>
-          <w:rStyle w:val="NormalTok"/>
-        </w:rPr>
-        <w:t xml:space="preserve">(cran.p, bioc.p), </w:t>
-      </w:r>
-      <w:r>
-        <w:rPr>
-          <w:rStyle w:val="CommentTok"/>
-        </w:rPr>
-        <w:t xml:space="preserve"># para cada nombre de la lista de paquetes instalados...</w:t>
-      </w:r>
-      <w:r>
-        <w:br/>
-      </w:r>
-      <w:r>
-        <w:rPr>
-          <w:rStyle w:val="NormalTok"/>
-        </w:rPr>
-        <w:t xml:space="preserve">       require, </w:t>
-      </w:r>
-      <w:r>
-        <w:rPr>
-          <w:rStyle w:val="CommentTok"/>
-        </w:rPr>
-        <w:t xml:space="preserve"># aplicar la función "require" para importarlo</w:t>
-      </w:r>
-      <w:r>
-        <w:br/>
-      </w:r>
-      <w:r>
-        <w:rPr>
-          <w:rStyle w:val="NormalTok"/>
-        </w:rPr>
-        <w:t xml:space="preserve">       </w:t>
-      </w:r>
-      <w:r>
-        <w:rPr>
-          <w:rStyle w:val="AttributeTok"/>
-        </w:rPr>
-        <w:t xml:space="preserve">character.only =</w:t>
-      </w:r>
-      <w:r>
-        <w:rPr>
-          <w:rStyle w:val="NormalTok"/>
-        </w:rPr>
-        <w:t xml:space="preserve"> </w:t>
-      </w:r>
-      <w:r>
-        <w:rPr>
-          <w:rStyle w:val="ConstantTok"/>
-        </w:rPr>
-        <w:t xml:space="preserve">TRUE</w:t>
-      </w:r>
-      <w:r>
-        <w:rPr>
-          <w:rStyle w:val="NormalTok"/>
-        </w:rPr>
-        <w:t xml:space="preserve">) </w:t>
-      </w:r>
-      <w:r>
-        <w:rPr>
-          <w:rStyle w:val="CommentTok"/>
-        </w:rPr>
-        <w:t xml:space="preserve"># (ignorar este argumento, es para las mañas de R)</w:t>
-      </w:r>
-    </w:p>
     <w:bookmarkEnd w:id="25"/>
-    <w:bookmarkEnd w:id="26"/>
     <w:sectPr/>
   </w:body>
 </w:document>

</xml_diff>

<commit_message>
terminé la guia de tp; hice una versión para pdf porque no pude solucionar problemas con las formulas. trabajaremos con esa, quedando obsoleto el sistema de odm. USemos un pdf para cada seccion. Serian 3, instalación de cosas, guia de tp y Anexo
</commit_message>
<xml_diff>
--- a/seccion.1_inst.pgks.docx
+++ b/seccion.1_inst.pgks.docx
@@ -488,6 +488,15 @@
       </w:pPr>
       <w:r>
         <w:rPr>
+          <w:rStyle w:val="CommentTok"/>
+        </w:rPr>
+        <w:t xml:space="preserve"># nombres de los paquetes de Bioconductor que vamos a instalar</w:t>
+      </w:r>
+      <w:r>
+        <w:br/>
+      </w:r>
+      <w:r>
+        <w:rPr>
           <w:rStyle w:val="NormalTok"/>
         </w:rPr>
         <w:t xml:space="preserve">bioc.p</w:t>
@@ -1000,69 +1009,6 @@
           <w:rStyle w:val="CommentTok"/>
         </w:rPr>
         <w:t xml:space="preserve"># paletas de colores para los gráficos</w:t>
-      </w:r>
-      <w:r>
-        <w:br/>
-      </w:r>
-      <w:r>
-        <w:rPr>
-          <w:rStyle w:val="NormalTok"/>
-        </w:rPr>
-        <w:t xml:space="preserve">         </w:t>
-      </w:r>
-      <w:r>
-        <w:rPr>
-          <w:rStyle w:val="StringTok"/>
-        </w:rPr>
-        <w:t xml:space="preserve">"PoiClaClu"</w:t>
-      </w:r>
-      <w:r>
-        <w:rPr>
-          <w:rStyle w:val="NormalTok"/>
-        </w:rPr>
-        <w:t xml:space="preserve">, </w:t>
-      </w:r>
-      <w:r>
-        <w:rPr>
-          <w:rStyle w:val="CommentTok"/>
-        </w:rPr>
-        <w:t xml:space="preserve"># cálculo de distancias de Poisson</w:t>
-      </w:r>
-      <w:r>
-        <w:br/>
-      </w:r>
-      <w:r>
-        <w:rPr>
-          <w:rStyle w:val="NormalTok"/>
-        </w:rPr>
-        <w:t xml:space="preserve">         </w:t>
-      </w:r>
-      <w:r>
-        <w:rPr>
-          <w:rStyle w:val="CommentTok"/>
-        </w:rPr>
-        <w:t xml:space="preserve">#"glmpca",</w:t>
-      </w:r>
-      <w:r>
-        <w:br/>
-      </w:r>
-      <w:r>
-        <w:rPr>
-          <w:rStyle w:val="NormalTok"/>
-        </w:rPr>
-        <w:t xml:space="preserve">         </w:t>
-      </w:r>
-      <w:r>
-        <w:rPr>
-          <w:rStyle w:val="StringTok"/>
-        </w:rPr>
-        <w:t xml:space="preserve">"ggbeeswarm"</w:t>
-      </w:r>
-      <w:r>
-        <w:rPr>
-          <w:rStyle w:val="NormalTok"/>
-        </w:rPr>
-        <w:t xml:space="preserve">, </w:t>
       </w:r>
       <w:r>
         <w:br/>

</xml_diff>